<commit_message>
test: Add tests for resume endpoints exporting, saving, deleting
</commit_message>
<xml_diff>
--- a/src/app/static/word/resume.docx
+++ b/src/app/static/word/resume.docx
@@ -7,7 +7,7 @@
         <w:pStyle w:val="Heading1"/>
       </w:pPr>
       <w:r>
-        <w:t>Jarred Desrosiers</w:t>
+        <w:t>Sample User</w:t>
       </w:r>
     </w:p>
     <w:p>
@@ -20,7 +20,7 @@
     </w:p>
     <w:p>
       <w:r>
-        <w:t>Email: email@email.com</w:t>
+        <w:t>Email: sample@example.com</w:t>
       </w:r>
     </w:p>
     <w:p>
@@ -30,12 +30,12 @@
     </w:p>
     <w:p>
       <w:r>
-        <w:t>GitHub: GitHub.com/username</w:t>
+        <w:t>GitHub: https://github.com/sampleuser</w:t>
       </w:r>
     </w:p>
     <w:p>
       <w:r>
-        <w:t>LinkedIn: linkedin.com/username</w:t>
+        <w:t>LinkedIn: https://www.linkedin.com/in/sampleuser/</w:t>
       </w:r>
     </w:p>
     <w:p>
@@ -51,12 +51,12 @@
         <w:pStyle w:val="CustomHeading2"/>
       </w:pPr>
       <w:r>
-        <w:t>Employee , Company 1</w:t>
+        <w:t>Test Title, Test Company</w:t>
       </w:r>
     </w:p>
     <w:p>
       <w:r>
-        <w:t>April 2024 - April 2024</w:t>
+        <w:t>January 2020 - January 2021</w:t>
       </w:r>
     </w:p>
     <w:p>
@@ -64,7 +64,15 @@
         <w:pStyle w:val="ListBullet"/>
       </w:pPr>
       <w:r>
-        <w:t>I worked hard</w:t>
+        <w:t>Achievement 1</w:t>
+      </w:r>
+    </w:p>
+    <w:p>
+      <w:pPr>
+        <w:pStyle w:val="ListBullet"/>
+      </w:pPr>
+      <w:r>
+        <w:t>Achievement 2</w:t>
       </w:r>
     </w:p>
     <w:p>
@@ -80,7 +88,7 @@
         <w:pStyle w:val="CustomHeading2"/>
       </w:pPr>
       <w:r>
-        <w:t>East Carolina University, Computer Science</w:t>
+        <w:t>Test University, Test Major</w:t>
       </w:r>
     </w:p>
     <w:p>
@@ -101,7 +109,7 @@
         <w:pStyle w:val="ListBullet"/>
       </w:pPr>
       <w:r>
-        <w:t>Python</w:t>
+        <w:t>Python Programming</w:t>
       </w:r>
     </w:p>
     <w:p>
@@ -117,12 +125,12 @@
         <w:pStyle w:val="CustomHeading2"/>
       </w:pPr>
       <w:r>
-        <w:t>Resume Maker</w:t>
+        <w:t>Test Project</w:t>
       </w:r>
     </w:p>
     <w:p>
       <w:r>
-        <w:t>Language Stack: Python(flask)</w:t>
+        <w:t>Language Stack: Python, JavaScript</w:t>
       </w:r>
     </w:p>
     <w:p>
@@ -130,7 +138,15 @@
         <w:pStyle w:val="ListBullet"/>
       </w:pPr>
       <w:r>
-        <w:t>I code the python</w:t>
+        <w:t>Feature 1</w:t>
+      </w:r>
+    </w:p>
+    <w:p>
+      <w:pPr>
+        <w:pStyle w:val="ListBullet"/>
+      </w:pPr>
+      <w:r>
+        <w:t>Feature 2</w:t>
       </w:r>
     </w:p>
     <w:p>
@@ -146,7 +162,7 @@
         <w:pStyle w:val="CustomHeading2"/>
       </w:pPr>
       <w:r>
-        <w:t>Robotics</w:t>
+        <w:t>Debate Club</w:t>
       </w:r>
     </w:p>
     <w:p>
@@ -154,7 +170,15 @@
         <w:pStyle w:val="ListBullet"/>
       </w:pPr>
       <w:r>
-        <w:t>I code robots</w:t>
+        <w:t>Organized weekly debates</w:t>
+      </w:r>
+    </w:p>
+    <w:p>
+      <w:pPr>
+        <w:pStyle w:val="ListBullet"/>
+      </w:pPr>
+      <w:r>
+        <w:t>Led team to regional championships</w:t>
       </w:r>
     </w:p>
     <w:sectPr>

</xml_diff>